<commit_message>
add gpu in readme
</commit_message>
<xml_diff>
--- a/README.docx
+++ b/README.docx
@@ -57,6 +57,7 @@
           <w:szCs w:val="24"/>
         </w:rPr>
       </w:pPr>
+      <w:proofErr w:type="spellStart"/>
       <w:r>
         <w:rPr>
           <w:rFonts w:ascii="Arial" w:hAnsi="Arial" w:cs="Arial"/>
@@ -66,7 +67,19 @@
           <w:sz w:val="24"/>
           <w:szCs w:val="24"/>
         </w:rPr>
-        <w:t xml:space="preserve">Endri Taka </w:t>
+        <w:t>Endri</w:t>
+      </w:r>
+      <w:proofErr w:type="spellEnd"/>
+      <w:r>
+        <w:rPr>
+          <w:rFonts w:ascii="Arial" w:hAnsi="Arial" w:cs="Arial"/>
+          <w:b/>
+          <w:bCs/>
+          <w:kern w:val="0"/>
+          <w:sz w:val="24"/>
+          <w:szCs w:val="24"/>
+        </w:rPr>
+        <w:t xml:space="preserve"> Taka </w:t>
       </w:r>
       <w:r>
         <w:rPr>
@@ -149,7 +162,31 @@
           <w:sz w:val="24"/>
           <w:szCs w:val="24"/>
         </w:rPr>
-        <w:t xml:space="preserve">Andres Fadul </w:t>
+        <w:t xml:space="preserve">Andres </w:t>
+      </w:r>
+      <w:proofErr w:type="spellStart"/>
+      <w:r>
+        <w:rPr>
+          <w:rFonts w:ascii="Arial" w:hAnsi="Arial" w:cs="Arial"/>
+          <w:b/>
+          <w:bCs/>
+          <w:kern w:val="0"/>
+          <w:sz w:val="24"/>
+          <w:szCs w:val="24"/>
+        </w:rPr>
+        <w:t>Fadul</w:t>
+      </w:r>
+      <w:proofErr w:type="spellEnd"/>
+      <w:r>
+        <w:rPr>
+          <w:rFonts w:ascii="Arial" w:hAnsi="Arial" w:cs="Arial"/>
+          <w:b/>
+          <w:bCs/>
+          <w:kern w:val="0"/>
+          <w:sz w:val="24"/>
+          <w:szCs w:val="24"/>
+        </w:rPr>
+        <w:t xml:space="preserve"> </w:t>
       </w:r>
       <w:r>
         <w:rPr>
@@ -353,6 +390,7 @@
         </w:rPr>
         <w:t>“</w:t>
       </w:r>
+      <w:proofErr w:type="spellStart"/>
       <w:r>
         <w:rPr>
           <w:rFonts w:ascii="Arial" w:hAnsi="Arial" w:cs="Arial"/>
@@ -363,6 +401,7 @@
         </w:rPr>
         <w:t>Xilinx_AI_Engine_codes</w:t>
       </w:r>
+      <w:proofErr w:type="spellEnd"/>
       <w:r>
         <w:rPr>
           <w:rFonts w:ascii="Arial" w:hAnsi="Arial" w:cs="Arial"/>
@@ -405,6 +444,7 @@
         </w:rPr>
         <w:t>“</w:t>
       </w:r>
+      <w:proofErr w:type="spellStart"/>
       <w:r>
         <w:rPr>
           <w:rFonts w:ascii="Arial" w:hAnsi="Arial" w:cs="Arial"/>
@@ -415,6 +455,7 @@
         </w:rPr>
         <w:t>matrix_mult_single_AIE</w:t>
       </w:r>
+      <w:proofErr w:type="spellEnd"/>
       <w:r>
         <w:rPr>
           <w:rFonts w:ascii="Arial" w:hAnsi="Arial" w:cs="Arial"/>
@@ -431,24 +472,9 @@
           <w:sz w:val="24"/>
           <w:szCs w:val="24"/>
         </w:rPr>
-        <w:t>”) and multiply AI Engines mapping (</w:t>
-      </w:r>
-      <w:r>
-        <w:rPr>
-          <w:rFonts w:ascii="Arial" w:hAnsi="Arial" w:cs="Arial"/>
-          <w:sz w:val="24"/>
-          <w:szCs w:val="24"/>
-        </w:rPr>
-        <w:t>directory</w:t>
-      </w:r>
-      <w:r>
-        <w:rPr>
-          <w:rFonts w:ascii="Arial" w:hAnsi="Arial" w:cs="Arial"/>
-          <w:sz w:val="24"/>
-          <w:szCs w:val="24"/>
-        </w:rPr>
-        <w:t xml:space="preserve"> “</w:t>
-      </w:r>
+        <w:t>”) and multiply AI Engines mapping (directory “</w:t>
+      </w:r>
+      <w:proofErr w:type="spellStart"/>
       <w:r>
         <w:rPr>
           <w:rFonts w:ascii="Arial" w:hAnsi="Arial" w:cs="Arial"/>
@@ -459,6 +485,7 @@
         </w:rPr>
         <w:t>matrix_mult_multiple_AIEs</w:t>
       </w:r>
+      <w:proofErr w:type="spellEnd"/>
       <w:r>
         <w:rPr>
           <w:rFonts w:ascii="Arial" w:hAnsi="Arial" w:cs="Arial"/>
@@ -559,7 +586,7 @@
     </w:p>
     <w:p>
       <w:pPr>
-        <w:pStyle w:val="ListParagraph"/>
+        <w:pStyle w:val="a3"/>
         <w:numPr>
           <w:ilvl w:val="0"/>
           <w:numId w:val="1"/>
@@ -624,7 +651,7 @@
     </w:p>
     <w:p>
       <w:pPr>
-        <w:pStyle w:val="ListParagraph"/>
+        <w:pStyle w:val="a3"/>
         <w:numPr>
           <w:ilvl w:val="0"/>
           <w:numId w:val="1"/>
@@ -646,7 +673,41 @@
           <w:sz w:val="24"/>
           <w:szCs w:val="24"/>
         </w:rPr>
-        <w:t>“project.h”</w:t>
+        <w:t>“</w:t>
+      </w:r>
+      <w:proofErr w:type="spellStart"/>
+      <w:proofErr w:type="gramStart"/>
+      <w:r>
+        <w:rPr>
+          <w:rFonts w:ascii="Arial" w:hAnsi="Arial" w:cs="Arial"/>
+          <w:b/>
+          <w:bCs/>
+          <w:sz w:val="24"/>
+          <w:szCs w:val="24"/>
+        </w:rPr>
+        <w:t>project</w:t>
+      </w:r>
+      <w:proofErr w:type="gramEnd"/>
+      <w:r>
+        <w:rPr>
+          <w:rFonts w:ascii="Arial" w:hAnsi="Arial" w:cs="Arial"/>
+          <w:b/>
+          <w:bCs/>
+          <w:sz w:val="24"/>
+          <w:szCs w:val="24"/>
+        </w:rPr>
+        <w:t>.h</w:t>
+      </w:r>
+      <w:proofErr w:type="spellEnd"/>
+      <w:r>
+        <w:rPr>
+          <w:rFonts w:ascii="Arial" w:hAnsi="Arial" w:cs="Arial"/>
+          <w:b/>
+          <w:bCs/>
+          <w:sz w:val="24"/>
+          <w:szCs w:val="24"/>
+        </w:rPr>
+        <w:t>”</w:t>
       </w:r>
       <w:r>
         <w:rPr>
@@ -675,7 +736,7 @@
     </w:p>
     <w:p>
       <w:pPr>
-        <w:pStyle w:val="ListParagraph"/>
+        <w:pStyle w:val="a3"/>
         <w:numPr>
           <w:ilvl w:val="0"/>
           <w:numId w:val="1"/>
@@ -710,7 +771,7 @@
     </w:p>
     <w:p>
       <w:pPr>
-        <w:pStyle w:val="ListParagraph"/>
+        <w:pStyle w:val="a3"/>
         <w:numPr>
           <w:ilvl w:val="0"/>
           <w:numId w:val="1"/>
@@ -732,7 +793,41 @@
           <w:sz w:val="24"/>
           <w:szCs w:val="24"/>
         </w:rPr>
-        <w:t>“include.h”</w:t>
+        <w:t>“</w:t>
+      </w:r>
+      <w:proofErr w:type="spellStart"/>
+      <w:proofErr w:type="gramStart"/>
+      <w:r>
+        <w:rPr>
+          <w:rFonts w:ascii="Arial" w:hAnsi="Arial" w:cs="Arial"/>
+          <w:b/>
+          <w:bCs/>
+          <w:sz w:val="24"/>
+          <w:szCs w:val="24"/>
+        </w:rPr>
+        <w:t>include</w:t>
+      </w:r>
+      <w:proofErr w:type="gramEnd"/>
+      <w:r>
+        <w:rPr>
+          <w:rFonts w:ascii="Arial" w:hAnsi="Arial" w:cs="Arial"/>
+          <w:b/>
+          <w:bCs/>
+          <w:sz w:val="24"/>
+          <w:szCs w:val="24"/>
+        </w:rPr>
+        <w:t>.h</w:t>
+      </w:r>
+      <w:proofErr w:type="spellEnd"/>
+      <w:r>
+        <w:rPr>
+          <w:rFonts w:ascii="Arial" w:hAnsi="Arial" w:cs="Arial"/>
+          <w:b/>
+          <w:bCs/>
+          <w:sz w:val="24"/>
+          <w:szCs w:val="24"/>
+        </w:rPr>
+        <w:t>”</w:t>
       </w:r>
       <w:r>
         <w:rPr>
@@ -761,7 +856,7 @@
     </w:p>
     <w:p>
       <w:pPr>
-        <w:pStyle w:val="ListParagraph"/>
+        <w:pStyle w:val="a3"/>
         <w:numPr>
           <w:ilvl w:val="0"/>
           <w:numId w:val="1"/>
@@ -783,7 +878,41 @@
           <w:sz w:val="24"/>
           <w:szCs w:val="24"/>
         </w:rPr>
-        <w:t>“kernels.h”</w:t>
+        <w:t>“</w:t>
+      </w:r>
+      <w:proofErr w:type="spellStart"/>
+      <w:proofErr w:type="gramStart"/>
+      <w:r>
+        <w:rPr>
+          <w:rFonts w:ascii="Arial" w:hAnsi="Arial" w:cs="Arial"/>
+          <w:b/>
+          <w:bCs/>
+          <w:sz w:val="24"/>
+          <w:szCs w:val="24"/>
+        </w:rPr>
+        <w:t>kernels</w:t>
+      </w:r>
+      <w:proofErr w:type="gramEnd"/>
+      <w:r>
+        <w:rPr>
+          <w:rFonts w:ascii="Arial" w:hAnsi="Arial" w:cs="Arial"/>
+          <w:b/>
+          <w:bCs/>
+          <w:sz w:val="24"/>
+          <w:szCs w:val="24"/>
+        </w:rPr>
+        <w:t>.h</w:t>
+      </w:r>
+      <w:proofErr w:type="spellEnd"/>
+      <w:r>
+        <w:rPr>
+          <w:rFonts w:ascii="Arial" w:hAnsi="Arial" w:cs="Arial"/>
+          <w:b/>
+          <w:bCs/>
+          <w:sz w:val="24"/>
+          <w:szCs w:val="24"/>
+        </w:rPr>
+        <w:t>”</w:t>
       </w:r>
       <w:r>
         <w:rPr>
@@ -901,7 +1030,7 @@
     </w:p>
     <w:p>
       <w:pPr>
-        <w:pStyle w:val="ListParagraph"/>
+        <w:pStyle w:val="a3"/>
         <w:numPr>
           <w:ilvl w:val="0"/>
           <w:numId w:val="2"/>
@@ -980,7 +1109,7 @@
     </w:p>
     <w:p>
       <w:pPr>
-        <w:pStyle w:val="ListParagraph"/>
+        <w:pStyle w:val="a3"/>
         <w:numPr>
           <w:ilvl w:val="0"/>
           <w:numId w:val="2"/>
@@ -1031,7 +1160,7 @@
     </w:p>
     <w:p>
       <w:pPr>
-        <w:pStyle w:val="ListParagraph"/>
+        <w:pStyle w:val="a3"/>
         <w:numPr>
           <w:ilvl w:val="0"/>
           <w:numId w:val="2"/>
@@ -1222,7 +1351,7 @@
       <w:hyperlink r:id="rId5" w:history="1">
         <w:r>
           <w:rPr>
-            <w:rStyle w:val="Hyperlink"/>
+            <w:rStyle w:val="a4"/>
             <w:rFonts w:ascii="Arial" w:hAnsi="Arial" w:cs="Arial"/>
             <w:sz w:val="24"/>
             <w:szCs w:val="24"/>
@@ -1243,13 +1372,914 @@
     </w:p>
     <w:p>
       <w:pPr>
-        <w:jc w:val="both"/>
-        <w:rPr>
-          <w:rFonts w:ascii="Arial" w:hAnsi="Arial" w:cs="Arial"/>
-          <w:b/>
-          <w:bCs/>
-          <w:sz w:val="24"/>
-          <w:szCs w:val="24"/>
+        <w:autoSpaceDE w:val="0"/>
+        <w:autoSpaceDN w:val="0"/>
+        <w:adjustRightInd w:val="0"/>
+        <w:spacing w:after="0" w:line="240" w:lineRule="auto"/>
+        <w:jc w:val="both"/>
+        <w:rPr>
+          <w:rFonts w:ascii="Arial" w:eastAsia="ArialMT" w:hAnsi="Arial" w:cs="Arial"/>
+          <w:b/>
+          <w:bCs/>
+          <w:kern w:val="0"/>
+          <w:sz w:val="24"/>
+          <w:szCs w:val="24"/>
+          <w:u w:val="single"/>
+        </w:rPr>
+      </w:pPr>
+      <w:r>
+        <w:rPr>
+          <w:rFonts w:ascii="Arial" w:hAnsi="Arial" w:cs="Arial"/>
+          <w:b/>
+          <w:bCs/>
+          <w:kern w:val="0"/>
+          <w:sz w:val="24"/>
+          <w:szCs w:val="24"/>
+          <w:u w:val="single"/>
+          <w:lang w:eastAsia="zh-TW"/>
+        </w:rPr>
+        <w:t>NVIDIA/A100 GPU</w:t>
+      </w:r>
+    </w:p>
+    <w:p>
+      <w:pPr>
+        <w:autoSpaceDE w:val="0"/>
+        <w:autoSpaceDN w:val="0"/>
+        <w:adjustRightInd w:val="0"/>
+        <w:spacing w:after="0" w:line="240" w:lineRule="auto"/>
+        <w:jc w:val="both"/>
+        <w:rPr>
+          <w:rFonts w:ascii="Arial" w:eastAsia="ArialMT" w:hAnsi="Arial" w:cs="Arial"/>
+          <w:b/>
+          <w:bCs/>
+          <w:kern w:val="0"/>
+          <w:sz w:val="24"/>
+          <w:szCs w:val="24"/>
+          <w:u w:val="single"/>
+        </w:rPr>
+      </w:pPr>
+    </w:p>
+    <w:p>
+      <w:pPr>
+        <w:autoSpaceDE w:val="0"/>
+        <w:autoSpaceDN w:val="0"/>
+        <w:adjustRightInd w:val="0"/>
+        <w:spacing w:after="0" w:line="240" w:lineRule="auto"/>
+        <w:jc w:val="both"/>
+        <w:rPr>
+          <w:rFonts w:ascii="Arial" w:eastAsia="ArialMT" w:hAnsi="Arial" w:cs="Arial"/>
+          <w:b/>
+          <w:bCs/>
+          <w:kern w:val="0"/>
+          <w:sz w:val="24"/>
+          <w:szCs w:val="24"/>
+          <w:u w:val="single"/>
+        </w:rPr>
+      </w:pPr>
+    </w:p>
+    <w:p>
+      <w:pPr>
+        <w:jc w:val="both"/>
+        <w:rPr>
+          <w:rFonts w:ascii="Arial" w:hAnsi="Arial" w:cs="Arial"/>
+          <w:sz w:val="24"/>
+          <w:szCs w:val="24"/>
+          <w:lang w:eastAsia="zh-TW"/>
+        </w:rPr>
+      </w:pPr>
+      <w:r>
+        <w:rPr>
+          <w:rFonts w:ascii="Arial" w:hAnsi="Arial" w:cs="Arial" w:hint="eastAsia"/>
+          <w:sz w:val="24"/>
+          <w:szCs w:val="24"/>
+          <w:lang w:eastAsia="zh-TW"/>
+        </w:rPr>
+        <w:t>D</w:t>
+      </w:r>
+      <w:r>
+        <w:rPr>
+          <w:rFonts w:ascii="Arial" w:hAnsi="Arial" w:cs="Arial"/>
+          <w:sz w:val="24"/>
+          <w:szCs w:val="24"/>
+          <w:lang w:eastAsia="zh-TW"/>
+        </w:rPr>
+        <w:t xml:space="preserve">irectory </w:t>
+      </w:r>
+      <w:r>
+        <w:rPr>
+          <w:rFonts w:ascii="Arial" w:hAnsi="Arial" w:cs="Arial"/>
+          <w:sz w:val="24"/>
+          <w:szCs w:val="24"/>
+          <w:lang w:eastAsia="zh-TW"/>
+        </w:rPr>
+        <w:t>“</w:t>
+      </w:r>
+      <w:r>
+        <w:rPr>
+          <w:rFonts w:ascii="Arial" w:hAnsi="Arial" w:cs="Arial"/>
+          <w:sz w:val="24"/>
+          <w:szCs w:val="24"/>
+          <w:lang w:eastAsia="zh-TW"/>
+        </w:rPr>
+        <w:t>A100_GPU</w:t>
+      </w:r>
+      <w:r>
+        <w:rPr>
+          <w:rFonts w:ascii="Arial" w:hAnsi="Arial" w:cs="Arial"/>
+          <w:sz w:val="24"/>
+          <w:szCs w:val="24"/>
+          <w:lang w:eastAsia="zh-TW"/>
+        </w:rPr>
+        <w:t>/</w:t>
+      </w:r>
+      <w:r>
+        <w:rPr>
+          <w:rFonts w:ascii="Arial" w:hAnsi="Arial" w:cs="Arial"/>
+          <w:sz w:val="24"/>
+          <w:szCs w:val="24"/>
+          <w:lang w:eastAsia="zh-TW"/>
+        </w:rPr>
+        <w:t>” contains our profiling code for A100 GPU. There are three directories under the folder:</w:t>
+      </w:r>
+    </w:p>
+    <w:p>
+      <w:pPr>
+        <w:pStyle w:val="a3"/>
+        <w:numPr>
+          <w:ilvl w:val="0"/>
+          <w:numId w:val="4"/>
+        </w:numPr>
+        <w:jc w:val="both"/>
+        <w:rPr>
+          <w:rFonts w:ascii="Arial" w:hAnsi="Arial" w:cs="Arial"/>
+          <w:sz w:val="24"/>
+          <w:szCs w:val="24"/>
+          <w:lang w:eastAsia="zh-TW"/>
+        </w:rPr>
+      </w:pPr>
+      <w:r>
+        <w:rPr>
+          <w:rFonts w:ascii="Arial" w:hAnsi="Arial" w:cs="Arial"/>
+          <w:sz w:val="24"/>
+          <w:szCs w:val="24"/>
+          <w:lang w:eastAsia="zh-TW"/>
+        </w:rPr>
+        <w:t>ours/</w:t>
+      </w:r>
+    </w:p>
+    <w:p>
+      <w:pPr>
+        <w:pStyle w:val="a3"/>
+        <w:numPr>
+          <w:ilvl w:val="1"/>
+          <w:numId w:val="4"/>
+        </w:numPr>
+        <w:jc w:val="both"/>
+        <w:rPr>
+          <w:rFonts w:ascii="Arial" w:hAnsi="Arial" w:cs="Arial"/>
+          <w:sz w:val="24"/>
+          <w:szCs w:val="24"/>
+          <w:lang w:eastAsia="zh-TW"/>
+        </w:rPr>
+      </w:pPr>
+      <w:r>
+        <w:rPr>
+          <w:rFonts w:ascii="Arial" w:hAnsi="Arial" w:cs="Arial"/>
+          <w:sz w:val="24"/>
+          <w:szCs w:val="24"/>
+          <w:lang w:eastAsia="zh-TW"/>
+        </w:rPr>
+        <w:t>cpu_mm.cpp cpu_mm.hpp</w:t>
+      </w:r>
+    </w:p>
+    <w:p>
+      <w:pPr>
+        <w:pStyle w:val="a3"/>
+        <w:ind w:left="960"/>
+        <w:jc w:val="both"/>
+        <w:rPr>
+          <w:rFonts w:ascii="Arial" w:hAnsi="Arial" w:cs="Arial" w:hint="eastAsia"/>
+          <w:sz w:val="24"/>
+          <w:szCs w:val="24"/>
+          <w:lang w:eastAsia="zh-TW"/>
+        </w:rPr>
+      </w:pPr>
+      <w:r>
+        <w:rPr>
+          <w:rFonts w:ascii="Arial" w:hAnsi="Arial" w:cs="Arial"/>
+          <w:sz w:val="24"/>
+          <w:szCs w:val="24"/>
+          <w:lang w:eastAsia="zh-TW"/>
+        </w:rPr>
+        <w:t>they contain self-implemented matrix multiplication with CPU.</w:t>
+      </w:r>
+    </w:p>
+    <w:p>
+      <w:pPr>
+        <w:pStyle w:val="a3"/>
+        <w:numPr>
+          <w:ilvl w:val="1"/>
+          <w:numId w:val="4"/>
+        </w:numPr>
+        <w:jc w:val="both"/>
+        <w:rPr>
+          <w:rFonts w:ascii="Arial" w:hAnsi="Arial" w:cs="Arial"/>
+          <w:sz w:val="24"/>
+          <w:szCs w:val="24"/>
+          <w:lang w:eastAsia="zh-TW"/>
+        </w:rPr>
+      </w:pPr>
+      <w:proofErr w:type="gramStart"/>
+      <w:r>
+        <w:rPr>
+          <w:rFonts w:ascii="Arial" w:hAnsi="Arial" w:cs="Arial"/>
+          <w:sz w:val="24"/>
+          <w:szCs w:val="24"/>
+          <w:lang w:eastAsia="zh-TW"/>
+        </w:rPr>
+        <w:t>gpu_cuda_mm.cu  gpu_cuda_mm.hpp</w:t>
+      </w:r>
+      <w:proofErr w:type="gramEnd"/>
+      <w:r>
+        <w:rPr>
+          <w:rFonts w:ascii="Arial" w:hAnsi="Arial" w:cs="Arial"/>
+          <w:sz w:val="24"/>
+          <w:szCs w:val="24"/>
+          <w:lang w:eastAsia="zh-TW"/>
+        </w:rPr>
+        <w:t xml:space="preserve"> </w:t>
+      </w:r>
+    </w:p>
+    <w:p>
+      <w:pPr>
+        <w:pStyle w:val="a3"/>
+        <w:ind w:firstLine="240"/>
+        <w:jc w:val="both"/>
+        <w:rPr>
+          <w:rFonts w:ascii="Arial" w:hAnsi="Arial" w:cs="Arial" w:hint="eastAsia"/>
+          <w:sz w:val="24"/>
+          <w:szCs w:val="24"/>
+          <w:lang w:eastAsia="zh-TW"/>
+        </w:rPr>
+      </w:pPr>
+      <w:r>
+        <w:rPr>
+          <w:rFonts w:ascii="Arial" w:hAnsi="Arial" w:cs="Arial"/>
+          <w:sz w:val="24"/>
+          <w:szCs w:val="24"/>
+          <w:lang w:eastAsia="zh-TW"/>
+        </w:rPr>
+        <w:t>they contain</w:t>
+      </w:r>
+      <w:r>
+        <w:rPr>
+          <w:rFonts w:ascii="Arial" w:hAnsi="Arial" w:cs="Arial"/>
+          <w:sz w:val="24"/>
+          <w:szCs w:val="24"/>
+          <w:lang w:eastAsia="zh-TW"/>
+        </w:rPr>
+        <w:t xml:space="preserve"> self-implemented </w:t>
+      </w:r>
+      <w:r>
+        <w:rPr>
+          <w:rFonts w:ascii="Arial" w:hAnsi="Arial" w:cs="Arial"/>
+          <w:sz w:val="24"/>
+          <w:szCs w:val="24"/>
+          <w:lang w:eastAsia="zh-TW"/>
+        </w:rPr>
+        <w:t xml:space="preserve">matrix multiplication </w:t>
+      </w:r>
+      <w:r>
+        <w:rPr>
+          <w:rFonts w:ascii="Arial" w:hAnsi="Arial" w:cs="Arial"/>
+          <w:sz w:val="24"/>
+          <w:szCs w:val="24"/>
+          <w:lang w:eastAsia="zh-TW"/>
+        </w:rPr>
+        <w:t>with GPU CUDA Cores</w:t>
+      </w:r>
+      <w:r>
+        <w:rPr>
+          <w:rFonts w:ascii="Arial" w:hAnsi="Arial" w:cs="Arial"/>
+          <w:sz w:val="24"/>
+          <w:szCs w:val="24"/>
+          <w:lang w:eastAsia="zh-TW"/>
+        </w:rPr>
+        <w:t>.</w:t>
+      </w:r>
+    </w:p>
+    <w:p>
+      <w:pPr>
+        <w:pStyle w:val="a3"/>
+        <w:numPr>
+          <w:ilvl w:val="1"/>
+          <w:numId w:val="4"/>
+        </w:numPr>
+        <w:jc w:val="both"/>
+        <w:rPr>
+          <w:rFonts w:ascii="Arial" w:hAnsi="Arial" w:cs="Arial"/>
+          <w:sz w:val="24"/>
+          <w:szCs w:val="24"/>
+          <w:lang w:eastAsia="zh-TW"/>
+        </w:rPr>
+      </w:pPr>
+      <w:r>
+        <w:rPr>
+          <w:rFonts w:ascii="Arial" w:hAnsi="Arial" w:cs="Arial"/>
+          <w:sz w:val="24"/>
+          <w:szCs w:val="24"/>
+          <w:lang w:eastAsia="zh-TW"/>
+        </w:rPr>
+        <w:t>main.cpp</w:t>
+      </w:r>
+    </w:p>
+    <w:p>
+      <w:pPr>
+        <w:pStyle w:val="a3"/>
+        <w:ind w:left="960"/>
+        <w:jc w:val="both"/>
+        <w:rPr>
+          <w:rFonts w:ascii="Arial" w:hAnsi="Arial" w:cs="Arial" w:hint="eastAsia"/>
+          <w:sz w:val="24"/>
+          <w:szCs w:val="24"/>
+          <w:lang w:eastAsia="zh-TW"/>
+        </w:rPr>
+      </w:pPr>
+      <w:r>
+        <w:rPr>
+          <w:rFonts w:ascii="Arial" w:hAnsi="Arial" w:cs="Arial" w:hint="eastAsia"/>
+          <w:sz w:val="24"/>
+          <w:szCs w:val="24"/>
+          <w:lang w:eastAsia="zh-TW"/>
+        </w:rPr>
+        <w:t>T</w:t>
+      </w:r>
+      <w:r>
+        <w:rPr>
+          <w:rFonts w:ascii="Arial" w:hAnsi="Arial" w:cs="Arial"/>
+          <w:sz w:val="24"/>
+          <w:szCs w:val="24"/>
+          <w:lang w:eastAsia="zh-TW"/>
+        </w:rPr>
+        <w:t>he main function.</w:t>
+      </w:r>
+    </w:p>
+    <w:p>
+      <w:pPr>
+        <w:pStyle w:val="a3"/>
+        <w:numPr>
+          <w:ilvl w:val="1"/>
+          <w:numId w:val="4"/>
+        </w:numPr>
+        <w:jc w:val="both"/>
+        <w:rPr>
+          <w:rFonts w:ascii="Arial" w:hAnsi="Arial" w:cs="Arial"/>
+          <w:sz w:val="24"/>
+          <w:szCs w:val="24"/>
+          <w:lang w:eastAsia="zh-TW"/>
+        </w:rPr>
+      </w:pPr>
+      <w:proofErr w:type="spellStart"/>
+      <w:r>
+        <w:rPr>
+          <w:rFonts w:ascii="Arial" w:hAnsi="Arial" w:cs="Arial"/>
+          <w:sz w:val="24"/>
+          <w:szCs w:val="24"/>
+          <w:lang w:eastAsia="zh-TW"/>
+        </w:rPr>
+        <w:t>Makefile</w:t>
+      </w:r>
+      <w:proofErr w:type="spellEnd"/>
+    </w:p>
+    <w:p>
+      <w:pPr>
+        <w:pStyle w:val="a3"/>
+        <w:ind w:left="960"/>
+        <w:jc w:val="both"/>
+        <w:rPr>
+          <w:rFonts w:ascii="Arial" w:hAnsi="Arial" w:cs="Arial" w:hint="eastAsia"/>
+          <w:sz w:val="24"/>
+          <w:szCs w:val="24"/>
+          <w:lang w:eastAsia="zh-TW"/>
+        </w:rPr>
+      </w:pPr>
+      <w:r>
+        <w:rPr>
+          <w:rFonts w:ascii="Arial" w:hAnsi="Arial" w:cs="Arial"/>
+          <w:sz w:val="24"/>
+          <w:szCs w:val="24"/>
+          <w:lang w:eastAsia="zh-TW"/>
+        </w:rPr>
+        <w:t xml:space="preserve">The </w:t>
+      </w:r>
+      <w:proofErr w:type="spellStart"/>
+      <w:r>
+        <w:rPr>
+          <w:rFonts w:ascii="Arial" w:hAnsi="Arial" w:cs="Arial"/>
+          <w:sz w:val="24"/>
+          <w:szCs w:val="24"/>
+          <w:lang w:eastAsia="zh-TW"/>
+        </w:rPr>
+        <w:t>makefile</w:t>
+      </w:r>
+      <w:proofErr w:type="spellEnd"/>
+      <w:r>
+        <w:rPr>
+          <w:rFonts w:ascii="Arial" w:hAnsi="Arial" w:cs="Arial"/>
+          <w:sz w:val="24"/>
+          <w:szCs w:val="24"/>
+          <w:lang w:eastAsia="zh-TW"/>
+        </w:rPr>
+        <w:t xml:space="preserve"> to compile the codes.</w:t>
+      </w:r>
+    </w:p>
+    <w:p>
+      <w:pPr>
+        <w:pStyle w:val="a3"/>
+        <w:numPr>
+          <w:ilvl w:val="0"/>
+          <w:numId w:val="4"/>
+        </w:numPr>
+        <w:jc w:val="both"/>
+        <w:rPr>
+          <w:rFonts w:ascii="Arial" w:hAnsi="Arial" w:cs="Arial" w:hint="eastAsia"/>
+          <w:sz w:val="24"/>
+          <w:szCs w:val="24"/>
+          <w:lang w:eastAsia="zh-TW"/>
+        </w:rPr>
+      </w:pPr>
+      <w:proofErr w:type="spellStart"/>
+      <w:r>
+        <w:rPr>
+          <w:rFonts w:ascii="Arial" w:hAnsi="Arial" w:cs="Arial"/>
+          <w:sz w:val="24"/>
+          <w:szCs w:val="24"/>
+          <w:lang w:eastAsia="zh-TW"/>
+        </w:rPr>
+        <w:t>tensor_core</w:t>
+      </w:r>
+      <w:proofErr w:type="spellEnd"/>
+      <w:r>
+        <w:rPr>
+          <w:rFonts w:ascii="Arial" w:hAnsi="Arial" w:cs="Arial" w:hint="eastAsia"/>
+          <w:sz w:val="24"/>
+          <w:szCs w:val="24"/>
+          <w:lang w:eastAsia="zh-TW"/>
+        </w:rPr>
+        <w:t>/</w:t>
+      </w:r>
+    </w:p>
+    <w:p>
+      <w:pPr>
+        <w:pStyle w:val="a3"/>
+        <w:numPr>
+          <w:ilvl w:val="1"/>
+          <w:numId w:val="4"/>
+        </w:numPr>
+        <w:jc w:val="both"/>
+        <w:rPr>
+          <w:rFonts w:ascii="Arial" w:hAnsi="Arial" w:cs="Arial"/>
+          <w:sz w:val="24"/>
+          <w:szCs w:val="24"/>
+          <w:lang w:eastAsia="zh-TW"/>
+        </w:rPr>
+      </w:pPr>
+      <w:r>
+        <w:rPr>
+          <w:rFonts w:ascii="Arial" w:hAnsi="Arial" w:cs="Arial"/>
+          <w:sz w:val="24"/>
+          <w:szCs w:val="24"/>
+          <w:lang w:eastAsia="zh-TW"/>
+        </w:rPr>
+        <w:t>cublasTensorCore.cu</w:t>
+      </w:r>
+    </w:p>
+    <w:p>
+      <w:pPr>
+        <w:pStyle w:val="a3"/>
+        <w:ind w:left="960"/>
+        <w:jc w:val="both"/>
+        <w:rPr>
+          <w:rFonts w:ascii="Arial" w:hAnsi="Arial" w:cs="Arial" w:hint="eastAsia"/>
+          <w:sz w:val="24"/>
+          <w:szCs w:val="24"/>
+          <w:lang w:eastAsia="zh-TW"/>
+        </w:rPr>
+      </w:pPr>
+      <w:r>
+        <w:rPr>
+          <w:rFonts w:ascii="Arial" w:hAnsi="Arial" w:cs="Arial" w:hint="eastAsia"/>
+          <w:sz w:val="24"/>
+          <w:szCs w:val="24"/>
+          <w:lang w:eastAsia="zh-TW"/>
+        </w:rPr>
+        <w:t>T</w:t>
+      </w:r>
+      <w:r>
+        <w:rPr>
+          <w:rFonts w:ascii="Arial" w:hAnsi="Arial" w:cs="Arial"/>
+          <w:sz w:val="24"/>
+          <w:szCs w:val="24"/>
+          <w:lang w:eastAsia="zh-TW"/>
+        </w:rPr>
+        <w:t>he floating point (F16, F32) matrix multiplication using Tensor Cores</w:t>
+      </w:r>
+    </w:p>
+    <w:p>
+      <w:pPr>
+        <w:pStyle w:val="a3"/>
+        <w:numPr>
+          <w:ilvl w:val="1"/>
+          <w:numId w:val="4"/>
+        </w:numPr>
+        <w:jc w:val="both"/>
+        <w:rPr>
+          <w:rFonts w:ascii="Arial" w:hAnsi="Arial" w:cs="Arial"/>
+          <w:sz w:val="24"/>
+          <w:szCs w:val="24"/>
+          <w:lang w:eastAsia="zh-TW"/>
+        </w:rPr>
+      </w:pPr>
+      <w:r>
+        <w:rPr>
+          <w:rFonts w:ascii="Arial" w:hAnsi="Arial" w:cs="Arial"/>
+          <w:sz w:val="24"/>
+          <w:szCs w:val="24"/>
+          <w:lang w:eastAsia="zh-TW"/>
+        </w:rPr>
+        <w:t xml:space="preserve">cublasTensorCore_int8.cu </w:t>
+      </w:r>
+    </w:p>
+    <w:p>
+      <w:pPr>
+        <w:pStyle w:val="a3"/>
+        <w:ind w:firstLine="240"/>
+        <w:jc w:val="both"/>
+        <w:rPr>
+          <w:rFonts w:ascii="Arial" w:hAnsi="Arial" w:cs="Arial" w:hint="eastAsia"/>
+          <w:sz w:val="24"/>
+          <w:szCs w:val="24"/>
+          <w:lang w:eastAsia="zh-TW"/>
+        </w:rPr>
+      </w:pPr>
+      <w:r>
+        <w:rPr>
+          <w:rFonts w:ascii="Arial" w:hAnsi="Arial" w:cs="Arial" w:hint="eastAsia"/>
+          <w:sz w:val="24"/>
+          <w:szCs w:val="24"/>
+          <w:lang w:eastAsia="zh-TW"/>
+        </w:rPr>
+        <w:t>T</w:t>
+      </w:r>
+      <w:r>
+        <w:rPr>
+          <w:rFonts w:ascii="Arial" w:hAnsi="Arial" w:cs="Arial"/>
+          <w:sz w:val="24"/>
+          <w:szCs w:val="24"/>
+          <w:lang w:eastAsia="zh-TW"/>
+        </w:rPr>
+        <w:t xml:space="preserve">he </w:t>
+      </w:r>
+      <w:r>
+        <w:rPr>
+          <w:rFonts w:ascii="Arial" w:hAnsi="Arial" w:cs="Arial"/>
+          <w:sz w:val="24"/>
+          <w:szCs w:val="24"/>
+          <w:lang w:eastAsia="zh-TW"/>
+        </w:rPr>
+        <w:t>integer 8</w:t>
+      </w:r>
+      <w:r>
+        <w:rPr>
+          <w:rFonts w:ascii="Arial" w:hAnsi="Arial" w:cs="Arial"/>
+          <w:sz w:val="24"/>
+          <w:szCs w:val="24"/>
+          <w:lang w:eastAsia="zh-TW"/>
+        </w:rPr>
+        <w:t xml:space="preserve"> matrix multiplication using Tensor Cores</w:t>
+      </w:r>
+    </w:p>
+    <w:p>
+      <w:pPr>
+        <w:pStyle w:val="a3"/>
+        <w:numPr>
+          <w:ilvl w:val="1"/>
+          <w:numId w:val="4"/>
+        </w:numPr>
+        <w:jc w:val="both"/>
+        <w:rPr>
+          <w:rFonts w:ascii="Arial" w:hAnsi="Arial" w:cs="Arial"/>
+          <w:sz w:val="24"/>
+          <w:szCs w:val="24"/>
+          <w:lang w:eastAsia="zh-TW"/>
+        </w:rPr>
+      </w:pPr>
+      <w:proofErr w:type="spellStart"/>
+      <w:r>
+        <w:rPr>
+          <w:rFonts w:ascii="Arial" w:hAnsi="Arial" w:cs="Arial"/>
+          <w:sz w:val="24"/>
+          <w:szCs w:val="24"/>
+          <w:lang w:eastAsia="zh-TW"/>
+        </w:rPr>
+        <w:t>Makefile</w:t>
+      </w:r>
+      <w:proofErr w:type="spellEnd"/>
+    </w:p>
+    <w:p>
+      <w:pPr>
+        <w:pStyle w:val="a3"/>
+        <w:ind w:firstLine="240"/>
+        <w:jc w:val="both"/>
+        <w:rPr>
+          <w:rFonts w:ascii="Arial" w:hAnsi="Arial" w:cs="Arial" w:hint="eastAsia"/>
+          <w:sz w:val="24"/>
+          <w:szCs w:val="24"/>
+          <w:lang w:eastAsia="zh-TW"/>
+        </w:rPr>
+      </w:pPr>
+      <w:r>
+        <w:rPr>
+          <w:rFonts w:ascii="Arial" w:hAnsi="Arial" w:cs="Arial"/>
+          <w:sz w:val="24"/>
+          <w:szCs w:val="24"/>
+          <w:lang w:eastAsia="zh-TW"/>
+        </w:rPr>
+        <w:t xml:space="preserve">The </w:t>
+      </w:r>
+      <w:proofErr w:type="spellStart"/>
+      <w:r>
+        <w:rPr>
+          <w:rFonts w:ascii="Arial" w:hAnsi="Arial" w:cs="Arial"/>
+          <w:sz w:val="24"/>
+          <w:szCs w:val="24"/>
+          <w:lang w:eastAsia="zh-TW"/>
+        </w:rPr>
+        <w:t>makefile</w:t>
+      </w:r>
+      <w:proofErr w:type="spellEnd"/>
+      <w:r>
+        <w:rPr>
+          <w:rFonts w:ascii="Arial" w:hAnsi="Arial" w:cs="Arial"/>
+          <w:sz w:val="24"/>
+          <w:szCs w:val="24"/>
+          <w:lang w:eastAsia="zh-TW"/>
+        </w:rPr>
+        <w:t xml:space="preserve"> to compile the codes.</w:t>
+      </w:r>
+    </w:p>
+    <w:p>
+      <w:pPr>
+        <w:pStyle w:val="a3"/>
+        <w:numPr>
+          <w:ilvl w:val="0"/>
+          <w:numId w:val="4"/>
+        </w:numPr>
+        <w:jc w:val="both"/>
+        <w:rPr>
+          <w:rFonts w:ascii="Arial" w:hAnsi="Arial" w:cs="Arial"/>
+          <w:sz w:val="24"/>
+          <w:szCs w:val="24"/>
+          <w:lang w:eastAsia="zh-TW"/>
+        </w:rPr>
+      </w:pPr>
+      <w:proofErr w:type="spellStart"/>
+      <w:r>
+        <w:rPr>
+          <w:rFonts w:ascii="Arial" w:hAnsi="Arial" w:cs="Arial"/>
+          <w:sz w:val="24"/>
+          <w:szCs w:val="24"/>
+          <w:lang w:eastAsia="zh-TW"/>
+        </w:rPr>
+        <w:t>spmma</w:t>
+      </w:r>
+      <w:proofErr w:type="spellEnd"/>
+      <w:r>
+        <w:rPr>
+          <w:rFonts w:ascii="Arial" w:hAnsi="Arial" w:cs="Arial"/>
+          <w:sz w:val="24"/>
+          <w:szCs w:val="24"/>
+          <w:lang w:eastAsia="zh-TW"/>
+        </w:rPr>
+        <w:t>/</w:t>
+      </w:r>
+    </w:p>
+    <w:p>
+      <w:pPr>
+        <w:pStyle w:val="a3"/>
+        <w:numPr>
+          <w:ilvl w:val="1"/>
+          <w:numId w:val="4"/>
+        </w:numPr>
+        <w:jc w:val="both"/>
+        <w:rPr>
+          <w:rFonts w:ascii="Arial" w:hAnsi="Arial" w:cs="Arial"/>
+          <w:sz w:val="24"/>
+          <w:szCs w:val="24"/>
+          <w:lang w:eastAsia="zh-TW"/>
+        </w:rPr>
+      </w:pPr>
+      <w:r>
+        <w:rPr>
+          <w:rFonts w:ascii="Arial" w:hAnsi="Arial" w:cs="Arial"/>
+          <w:sz w:val="24"/>
+          <w:szCs w:val="24"/>
+          <w:lang w:eastAsia="zh-TW"/>
+        </w:rPr>
+        <w:t>spmma_example.cpp</w:t>
+      </w:r>
+    </w:p>
+    <w:p>
+      <w:pPr>
+        <w:pStyle w:val="a3"/>
+        <w:ind w:left="960"/>
+        <w:jc w:val="both"/>
+        <w:rPr>
+          <w:rFonts w:ascii="Arial" w:hAnsi="Arial" w:cs="Arial" w:hint="eastAsia"/>
+          <w:sz w:val="24"/>
+          <w:szCs w:val="24"/>
+          <w:lang w:eastAsia="zh-TW"/>
+        </w:rPr>
+      </w:pPr>
+      <w:r>
+        <w:rPr>
+          <w:rFonts w:ascii="Arial" w:hAnsi="Arial" w:cs="Arial" w:hint="eastAsia"/>
+          <w:sz w:val="24"/>
+          <w:szCs w:val="24"/>
+          <w:lang w:eastAsia="zh-TW"/>
+        </w:rPr>
+        <w:t>T</w:t>
+      </w:r>
+      <w:r>
+        <w:rPr>
+          <w:rFonts w:ascii="Arial" w:hAnsi="Arial" w:cs="Arial"/>
+          <w:sz w:val="24"/>
+          <w:szCs w:val="24"/>
+          <w:lang w:eastAsia="zh-TW"/>
+        </w:rPr>
+        <w:t>he sparse matrix multiplication and dense matrix multiplication implementation</w:t>
+      </w:r>
+    </w:p>
+    <w:p>
+      <w:pPr>
+        <w:pStyle w:val="a3"/>
+        <w:numPr>
+          <w:ilvl w:val="1"/>
+          <w:numId w:val="4"/>
+        </w:numPr>
+        <w:jc w:val="both"/>
+        <w:rPr>
+          <w:rFonts w:ascii="Arial" w:hAnsi="Arial" w:cs="Arial"/>
+          <w:sz w:val="24"/>
+          <w:szCs w:val="24"/>
+          <w:lang w:eastAsia="zh-TW"/>
+        </w:rPr>
+      </w:pPr>
+      <w:proofErr w:type="gramStart"/>
+      <w:r>
+        <w:rPr>
+          <w:rFonts w:ascii="Arial" w:hAnsi="Arial" w:cs="Arial"/>
+          <w:sz w:val="24"/>
+          <w:szCs w:val="24"/>
+          <w:lang w:eastAsia="zh-TW"/>
+        </w:rPr>
+        <w:t xml:space="preserve">CMakeLists.txt  </w:t>
+      </w:r>
+      <w:proofErr w:type="spellStart"/>
+      <w:r>
+        <w:rPr>
+          <w:rFonts w:ascii="Arial" w:hAnsi="Arial" w:cs="Arial"/>
+          <w:sz w:val="24"/>
+          <w:szCs w:val="24"/>
+          <w:lang w:eastAsia="zh-TW"/>
+        </w:rPr>
+        <w:t>Makefile</w:t>
+      </w:r>
+      <w:proofErr w:type="spellEnd"/>
+      <w:proofErr w:type="gramEnd"/>
+      <w:r>
+        <w:rPr>
+          <w:rFonts w:ascii="Arial" w:hAnsi="Arial" w:cs="Arial"/>
+          <w:sz w:val="24"/>
+          <w:szCs w:val="24"/>
+          <w:lang w:eastAsia="zh-TW"/>
+        </w:rPr>
+        <w:t xml:space="preserve"> </w:t>
+      </w:r>
+    </w:p>
+    <w:p>
+      <w:pPr>
+        <w:pStyle w:val="a3"/>
+        <w:ind w:left="960"/>
+        <w:jc w:val="both"/>
+        <w:rPr>
+          <w:rFonts w:ascii="Arial" w:hAnsi="Arial" w:cs="Arial" w:hint="eastAsia"/>
+          <w:sz w:val="24"/>
+          <w:szCs w:val="24"/>
+          <w:lang w:eastAsia="zh-TW"/>
+        </w:rPr>
+      </w:pPr>
+      <w:r>
+        <w:rPr>
+          <w:rFonts w:ascii="Arial" w:hAnsi="Arial" w:cs="Arial" w:hint="eastAsia"/>
+          <w:sz w:val="24"/>
+          <w:szCs w:val="24"/>
+          <w:lang w:eastAsia="zh-TW"/>
+        </w:rPr>
+        <w:lastRenderedPageBreak/>
+        <w:t>T</w:t>
+      </w:r>
+      <w:r>
+        <w:rPr>
+          <w:rFonts w:ascii="Arial" w:hAnsi="Arial" w:cs="Arial"/>
+          <w:sz w:val="24"/>
+          <w:szCs w:val="24"/>
+          <w:lang w:eastAsia="zh-TW"/>
+        </w:rPr>
+        <w:t xml:space="preserve">he </w:t>
+      </w:r>
+      <w:proofErr w:type="spellStart"/>
+      <w:r>
+        <w:rPr>
+          <w:rFonts w:ascii="Arial" w:hAnsi="Arial" w:cs="Arial"/>
+          <w:sz w:val="24"/>
+          <w:szCs w:val="24"/>
+          <w:lang w:eastAsia="zh-TW"/>
+        </w:rPr>
+        <w:t>makefile</w:t>
+      </w:r>
+      <w:proofErr w:type="spellEnd"/>
+      <w:r>
+        <w:rPr>
+          <w:rFonts w:ascii="Arial" w:hAnsi="Arial" w:cs="Arial"/>
+          <w:sz w:val="24"/>
+          <w:szCs w:val="24"/>
+          <w:lang w:eastAsia="zh-TW"/>
+        </w:rPr>
+        <w:t xml:space="preserve"> and </w:t>
+      </w:r>
+      <w:proofErr w:type="spellStart"/>
+      <w:r>
+        <w:rPr>
+          <w:rFonts w:ascii="Arial" w:hAnsi="Arial" w:cs="Arial"/>
+          <w:sz w:val="24"/>
+          <w:szCs w:val="24"/>
+          <w:lang w:eastAsia="zh-TW"/>
+        </w:rPr>
+        <w:t>CMakelists</w:t>
+      </w:r>
+      <w:proofErr w:type="spellEnd"/>
+      <w:r>
+        <w:rPr>
+          <w:rFonts w:ascii="Arial" w:hAnsi="Arial" w:cs="Arial"/>
+          <w:sz w:val="24"/>
+          <w:szCs w:val="24"/>
+          <w:lang w:eastAsia="zh-TW"/>
+        </w:rPr>
+        <w:t xml:space="preserve"> to compile the codes with </w:t>
+      </w:r>
+      <w:proofErr w:type="spellStart"/>
+      <w:r>
+        <w:rPr>
+          <w:rFonts w:ascii="Arial" w:hAnsi="Arial" w:cs="Arial"/>
+          <w:sz w:val="23"/>
+          <w:szCs w:val="23"/>
+          <w:shd w:val="clear" w:color="auto" w:fill="FFFFFF"/>
+        </w:rPr>
+        <w:t>cuSPARSELt</w:t>
+      </w:r>
+      <w:proofErr w:type="spellEnd"/>
+      <w:r>
+        <w:rPr>
+          <w:rFonts w:ascii="Arial" w:hAnsi="Arial" w:cs="Arial"/>
+          <w:sz w:val="23"/>
+          <w:szCs w:val="23"/>
+          <w:shd w:val="clear" w:color="auto" w:fill="FFFFFF"/>
+        </w:rPr>
+        <w:t xml:space="preserve"> </w:t>
+      </w:r>
+      <w:proofErr w:type="gramStart"/>
+      <w:r>
+        <w:rPr>
+          <w:rFonts w:ascii="Arial" w:hAnsi="Arial" w:cs="Arial"/>
+          <w:sz w:val="23"/>
+          <w:szCs w:val="23"/>
+          <w:shd w:val="clear" w:color="auto" w:fill="FFFFFF"/>
+        </w:rPr>
+        <w:t>library</w:t>
+      </w:r>
+      <w:proofErr w:type="gramEnd"/>
+    </w:p>
+    <w:p>
+      <w:pPr>
+        <w:pStyle w:val="a3"/>
+        <w:ind w:left="960"/>
+        <w:jc w:val="both"/>
+        <w:rPr>
+          <w:rFonts w:ascii="Arial" w:hAnsi="Arial" w:cs="Arial" w:hint="eastAsia"/>
+          <w:sz w:val="24"/>
+          <w:szCs w:val="24"/>
+          <w:lang w:eastAsia="zh-TW"/>
         </w:rPr>
       </w:pPr>
     </w:p>
@@ -1379,6 +2409,306 @@
     </w:lvl>
   </w:abstractNum>
   <w:abstractNum w:abstractNumId="1" w15:restartNumberingAfterBreak="0">
+    <w:nsid w:val="11E06B7B"/>
+    <w:multiLevelType w:val="hybridMultilevel"/>
+    <w:tmpl w:val="59A0EAE2"/>
+    <w:lvl w:ilvl="0" w:tplc="04090001">
+      <w:start w:val="1"/>
+      <w:numFmt w:val="bullet"/>
+      <w:lvlText w:val=""/>
+      <w:lvlJc w:val="left"/>
+      <w:pPr>
+        <w:ind w:left="480" w:hanging="480"/>
+      </w:pPr>
+      <w:rPr>
+        <w:rFonts w:ascii="Wingdings" w:hAnsi="Wingdings" w:hint="default"/>
+      </w:rPr>
+    </w:lvl>
+    <w:lvl w:ilvl="1" w:tplc="04090003">
+      <w:start w:val="1"/>
+      <w:numFmt w:val="bullet"/>
+      <w:lvlText w:val=""/>
+      <w:lvlJc w:val="left"/>
+      <w:pPr>
+        <w:ind w:left="960" w:hanging="480"/>
+      </w:pPr>
+      <w:rPr>
+        <w:rFonts w:ascii="Wingdings" w:hAnsi="Wingdings" w:hint="default"/>
+      </w:rPr>
+    </w:lvl>
+    <w:lvl w:ilvl="2" w:tplc="04090005">
+      <w:start w:val="1"/>
+      <w:numFmt w:val="bullet"/>
+      <w:lvlText w:val=""/>
+      <w:lvlJc w:val="left"/>
+      <w:pPr>
+        <w:ind w:left="1440" w:hanging="480"/>
+      </w:pPr>
+      <w:rPr>
+        <w:rFonts w:ascii="Wingdings" w:hAnsi="Wingdings" w:hint="default"/>
+      </w:rPr>
+    </w:lvl>
+    <w:lvl w:ilvl="3" w:tplc="04090001" w:tentative="1">
+      <w:start w:val="1"/>
+      <w:numFmt w:val="bullet"/>
+      <w:lvlText w:val=""/>
+      <w:lvlJc w:val="left"/>
+      <w:pPr>
+        <w:ind w:left="1920" w:hanging="480"/>
+      </w:pPr>
+      <w:rPr>
+        <w:rFonts w:ascii="Wingdings" w:hAnsi="Wingdings" w:hint="default"/>
+      </w:rPr>
+    </w:lvl>
+    <w:lvl w:ilvl="4" w:tplc="04090003" w:tentative="1">
+      <w:start w:val="1"/>
+      <w:numFmt w:val="bullet"/>
+      <w:lvlText w:val=""/>
+      <w:lvlJc w:val="left"/>
+      <w:pPr>
+        <w:ind w:left="2400" w:hanging="480"/>
+      </w:pPr>
+      <w:rPr>
+        <w:rFonts w:ascii="Wingdings" w:hAnsi="Wingdings" w:hint="default"/>
+      </w:rPr>
+    </w:lvl>
+    <w:lvl w:ilvl="5" w:tplc="04090005" w:tentative="1">
+      <w:start w:val="1"/>
+      <w:numFmt w:val="bullet"/>
+      <w:lvlText w:val=""/>
+      <w:lvlJc w:val="left"/>
+      <w:pPr>
+        <w:ind w:left="2880" w:hanging="480"/>
+      </w:pPr>
+      <w:rPr>
+        <w:rFonts w:ascii="Wingdings" w:hAnsi="Wingdings" w:hint="default"/>
+      </w:rPr>
+    </w:lvl>
+    <w:lvl w:ilvl="6" w:tplc="04090001" w:tentative="1">
+      <w:start w:val="1"/>
+      <w:numFmt w:val="bullet"/>
+      <w:lvlText w:val=""/>
+      <w:lvlJc w:val="left"/>
+      <w:pPr>
+        <w:ind w:left="3360" w:hanging="480"/>
+      </w:pPr>
+      <w:rPr>
+        <w:rFonts w:ascii="Wingdings" w:hAnsi="Wingdings" w:hint="default"/>
+      </w:rPr>
+    </w:lvl>
+    <w:lvl w:ilvl="7" w:tplc="04090003" w:tentative="1">
+      <w:start w:val="1"/>
+      <w:numFmt w:val="bullet"/>
+      <w:lvlText w:val=""/>
+      <w:lvlJc w:val="left"/>
+      <w:pPr>
+        <w:ind w:left="3840" w:hanging="480"/>
+      </w:pPr>
+      <w:rPr>
+        <w:rFonts w:ascii="Wingdings" w:hAnsi="Wingdings" w:hint="default"/>
+      </w:rPr>
+    </w:lvl>
+    <w:lvl w:ilvl="8" w:tplc="04090005" w:tentative="1">
+      <w:start w:val="1"/>
+      <w:numFmt w:val="bullet"/>
+      <w:lvlText w:val=""/>
+      <w:lvlJc w:val="left"/>
+      <w:pPr>
+        <w:ind w:left="4320" w:hanging="480"/>
+      </w:pPr>
+      <w:rPr>
+        <w:rFonts w:ascii="Wingdings" w:hAnsi="Wingdings" w:hint="default"/>
+      </w:rPr>
+    </w:lvl>
+  </w:abstractNum>
+  <w:abstractNum w:abstractNumId="2" w15:restartNumberingAfterBreak="0">
+    <w:nsid w:val="159C3B3B"/>
+    <w:multiLevelType w:val="hybridMultilevel"/>
+    <w:tmpl w:val="7E60C1BA"/>
+    <w:lvl w:ilvl="0" w:tplc="FFFFFFFF">
+      <w:start w:val="1"/>
+      <w:numFmt w:val="decimal"/>
+      <w:lvlText w:val="%1."/>
+      <w:lvlJc w:val="left"/>
+      <w:pPr>
+        <w:ind w:left="360" w:hanging="360"/>
+      </w:pPr>
+      <w:rPr>
+        <w:rFonts w:hint="default"/>
+      </w:rPr>
+    </w:lvl>
+    <w:lvl w:ilvl="1" w:tplc="FFFFFFFF">
+      <w:start w:val="1"/>
+      <w:numFmt w:val="bullet"/>
+      <w:lvlText w:val=""/>
+      <w:lvlJc w:val="left"/>
+      <w:pPr>
+        <w:ind w:left="480" w:hanging="480"/>
+      </w:pPr>
+      <w:rPr>
+        <w:rFonts w:ascii="Wingdings" w:hAnsi="Wingdings" w:hint="default"/>
+      </w:rPr>
+    </w:lvl>
+    <w:lvl w:ilvl="2" w:tplc="04090001">
+      <w:start w:val="1"/>
+      <w:numFmt w:val="bullet"/>
+      <w:lvlText w:val=""/>
+      <w:lvlJc w:val="left"/>
+      <w:pPr>
+        <w:ind w:left="480" w:hanging="480"/>
+      </w:pPr>
+      <w:rPr>
+        <w:rFonts w:ascii="Wingdings" w:hAnsi="Wingdings" w:hint="default"/>
+      </w:rPr>
+    </w:lvl>
+    <w:lvl w:ilvl="3" w:tplc="FFFFFFFF" w:tentative="1">
+      <w:start w:val="1"/>
+      <w:numFmt w:val="decimal"/>
+      <w:lvlText w:val="%4."/>
+      <w:lvlJc w:val="left"/>
+      <w:pPr>
+        <w:ind w:left="1920" w:hanging="480"/>
+      </w:pPr>
+    </w:lvl>
+    <w:lvl w:ilvl="4" w:tplc="FFFFFFFF" w:tentative="1">
+      <w:start w:val="1"/>
+      <w:numFmt w:val="ideographTraditional"/>
+      <w:lvlText w:val="%5、"/>
+      <w:lvlJc w:val="left"/>
+      <w:pPr>
+        <w:ind w:left="2400" w:hanging="480"/>
+      </w:pPr>
+    </w:lvl>
+    <w:lvl w:ilvl="5" w:tplc="FFFFFFFF" w:tentative="1">
+      <w:start w:val="1"/>
+      <w:numFmt w:val="lowerRoman"/>
+      <w:lvlText w:val="%6."/>
+      <w:lvlJc w:val="right"/>
+      <w:pPr>
+        <w:ind w:left="2880" w:hanging="480"/>
+      </w:pPr>
+    </w:lvl>
+    <w:lvl w:ilvl="6" w:tplc="FFFFFFFF" w:tentative="1">
+      <w:start w:val="1"/>
+      <w:numFmt w:val="decimal"/>
+      <w:lvlText w:val="%7."/>
+      <w:lvlJc w:val="left"/>
+      <w:pPr>
+        <w:ind w:left="3360" w:hanging="480"/>
+      </w:pPr>
+    </w:lvl>
+    <w:lvl w:ilvl="7" w:tplc="FFFFFFFF" w:tentative="1">
+      <w:start w:val="1"/>
+      <w:numFmt w:val="ideographTraditional"/>
+      <w:lvlText w:val="%8、"/>
+      <w:lvlJc w:val="left"/>
+      <w:pPr>
+        <w:ind w:left="3840" w:hanging="480"/>
+      </w:pPr>
+    </w:lvl>
+    <w:lvl w:ilvl="8" w:tplc="FFFFFFFF" w:tentative="1">
+      <w:start w:val="1"/>
+      <w:numFmt w:val="lowerRoman"/>
+      <w:lvlText w:val="%9."/>
+      <w:lvlJc w:val="right"/>
+      <w:pPr>
+        <w:ind w:left="4320" w:hanging="480"/>
+      </w:pPr>
+    </w:lvl>
+  </w:abstractNum>
+  <w:abstractNum w:abstractNumId="3" w15:restartNumberingAfterBreak="0">
+    <w:nsid w:val="26B8125D"/>
+    <w:multiLevelType w:val="hybridMultilevel"/>
+    <w:tmpl w:val="9614F2B4"/>
+    <w:lvl w:ilvl="0" w:tplc="FFFFFFFF">
+      <w:start w:val="1"/>
+      <w:numFmt w:val="decimal"/>
+      <w:lvlText w:val="%1."/>
+      <w:lvlJc w:val="left"/>
+      <w:pPr>
+        <w:ind w:left="360" w:hanging="360"/>
+      </w:pPr>
+      <w:rPr>
+        <w:rFonts w:hint="default"/>
+      </w:rPr>
+    </w:lvl>
+    <w:lvl w:ilvl="1" w:tplc="04090001">
+      <w:start w:val="1"/>
+      <w:numFmt w:val="bullet"/>
+      <w:lvlText w:val=""/>
+      <w:lvlJc w:val="left"/>
+      <w:pPr>
+        <w:ind w:left="480" w:hanging="480"/>
+      </w:pPr>
+      <w:rPr>
+        <w:rFonts w:ascii="Wingdings" w:hAnsi="Wingdings" w:hint="default"/>
+      </w:rPr>
+    </w:lvl>
+    <w:lvl w:ilvl="2" w:tplc="FFFFFFFF">
+      <w:start w:val="1"/>
+      <w:numFmt w:val="lowerRoman"/>
+      <w:lvlText w:val="%3."/>
+      <w:lvlJc w:val="right"/>
+      <w:pPr>
+        <w:ind w:left="1440" w:hanging="480"/>
+      </w:pPr>
+    </w:lvl>
+    <w:lvl w:ilvl="3" w:tplc="FFFFFFFF" w:tentative="1">
+      <w:start w:val="1"/>
+      <w:numFmt w:val="decimal"/>
+      <w:lvlText w:val="%4."/>
+      <w:lvlJc w:val="left"/>
+      <w:pPr>
+        <w:ind w:left="1920" w:hanging="480"/>
+      </w:pPr>
+    </w:lvl>
+    <w:lvl w:ilvl="4" w:tplc="FFFFFFFF" w:tentative="1">
+      <w:start w:val="1"/>
+      <w:numFmt w:val="ideographTraditional"/>
+      <w:lvlText w:val="%5、"/>
+      <w:lvlJc w:val="left"/>
+      <w:pPr>
+        <w:ind w:left="2400" w:hanging="480"/>
+      </w:pPr>
+    </w:lvl>
+    <w:lvl w:ilvl="5" w:tplc="FFFFFFFF" w:tentative="1">
+      <w:start w:val="1"/>
+      <w:numFmt w:val="lowerRoman"/>
+      <w:lvlText w:val="%6."/>
+      <w:lvlJc w:val="right"/>
+      <w:pPr>
+        <w:ind w:left="2880" w:hanging="480"/>
+      </w:pPr>
+    </w:lvl>
+    <w:lvl w:ilvl="6" w:tplc="FFFFFFFF" w:tentative="1">
+      <w:start w:val="1"/>
+      <w:numFmt w:val="decimal"/>
+      <w:lvlText w:val="%7."/>
+      <w:lvlJc w:val="left"/>
+      <w:pPr>
+        <w:ind w:left="3360" w:hanging="480"/>
+      </w:pPr>
+    </w:lvl>
+    <w:lvl w:ilvl="7" w:tplc="FFFFFFFF" w:tentative="1">
+      <w:start w:val="1"/>
+      <w:numFmt w:val="ideographTraditional"/>
+      <w:lvlText w:val="%8、"/>
+      <w:lvlJc w:val="left"/>
+      <w:pPr>
+        <w:ind w:left="3840" w:hanging="480"/>
+      </w:pPr>
+    </w:lvl>
+    <w:lvl w:ilvl="8" w:tplc="FFFFFFFF" w:tentative="1">
+      <w:start w:val="1"/>
+      <w:numFmt w:val="lowerRoman"/>
+      <w:lvlText w:val="%9."/>
+      <w:lvlJc w:val="right"/>
+      <w:pPr>
+        <w:ind w:left="4320" w:hanging="480"/>
+      </w:pPr>
+    </w:lvl>
+  </w:abstractNum>
+  <w:abstractNum w:abstractNumId="4" w15:restartNumberingAfterBreak="0">
     <w:nsid w:val="2CD22EF1"/>
     <w:multiLevelType w:val="hybridMultilevel"/>
     <w:tmpl w:val="02EC8478"/>
@@ -1491,11 +2821,112 @@
       </w:rPr>
     </w:lvl>
   </w:abstractNum>
+  <w:abstractNum w:abstractNumId="5" w15:restartNumberingAfterBreak="0">
+    <w:nsid w:val="5A314C8F"/>
+    <w:multiLevelType w:val="hybridMultilevel"/>
+    <w:tmpl w:val="AFC83244"/>
+    <w:lvl w:ilvl="0" w:tplc="2E26BF8C">
+      <w:start w:val="1"/>
+      <w:numFmt w:val="decimal"/>
+      <w:lvlText w:val="%1."/>
+      <w:lvlJc w:val="left"/>
+      <w:pPr>
+        <w:ind w:left="360" w:hanging="360"/>
+      </w:pPr>
+      <w:rPr>
+        <w:rFonts w:hint="default"/>
+      </w:rPr>
+    </w:lvl>
+    <w:lvl w:ilvl="1" w:tplc="0409000F">
+      <w:start w:val="1"/>
+      <w:numFmt w:val="decimal"/>
+      <w:lvlText w:val="%2."/>
+      <w:lvlJc w:val="left"/>
+      <w:pPr>
+        <w:ind w:left="960" w:hanging="480"/>
+      </w:pPr>
+    </w:lvl>
+    <w:lvl w:ilvl="2" w:tplc="0409001B" w:tentative="1">
+      <w:start w:val="1"/>
+      <w:numFmt w:val="lowerRoman"/>
+      <w:lvlText w:val="%3."/>
+      <w:lvlJc w:val="right"/>
+      <w:pPr>
+        <w:ind w:left="1440" w:hanging="480"/>
+      </w:pPr>
+    </w:lvl>
+    <w:lvl w:ilvl="3" w:tplc="0409000F" w:tentative="1">
+      <w:start w:val="1"/>
+      <w:numFmt w:val="decimal"/>
+      <w:lvlText w:val="%4."/>
+      <w:lvlJc w:val="left"/>
+      <w:pPr>
+        <w:ind w:left="1920" w:hanging="480"/>
+      </w:pPr>
+    </w:lvl>
+    <w:lvl w:ilvl="4" w:tplc="04090019" w:tentative="1">
+      <w:start w:val="1"/>
+      <w:numFmt w:val="ideographTraditional"/>
+      <w:lvlText w:val="%5、"/>
+      <w:lvlJc w:val="left"/>
+      <w:pPr>
+        <w:ind w:left="2400" w:hanging="480"/>
+      </w:pPr>
+    </w:lvl>
+    <w:lvl w:ilvl="5" w:tplc="0409001B" w:tentative="1">
+      <w:start w:val="1"/>
+      <w:numFmt w:val="lowerRoman"/>
+      <w:lvlText w:val="%6."/>
+      <w:lvlJc w:val="right"/>
+      <w:pPr>
+        <w:ind w:left="2880" w:hanging="480"/>
+      </w:pPr>
+    </w:lvl>
+    <w:lvl w:ilvl="6" w:tplc="0409000F" w:tentative="1">
+      <w:start w:val="1"/>
+      <w:numFmt w:val="decimal"/>
+      <w:lvlText w:val="%7."/>
+      <w:lvlJc w:val="left"/>
+      <w:pPr>
+        <w:ind w:left="3360" w:hanging="480"/>
+      </w:pPr>
+    </w:lvl>
+    <w:lvl w:ilvl="7" w:tplc="04090019" w:tentative="1">
+      <w:start w:val="1"/>
+      <w:numFmt w:val="ideographTraditional"/>
+      <w:lvlText w:val="%8、"/>
+      <w:lvlJc w:val="left"/>
+      <w:pPr>
+        <w:ind w:left="3840" w:hanging="480"/>
+      </w:pPr>
+    </w:lvl>
+    <w:lvl w:ilvl="8" w:tplc="0409001B" w:tentative="1">
+      <w:start w:val="1"/>
+      <w:numFmt w:val="lowerRoman"/>
+      <w:lvlText w:val="%9."/>
+      <w:lvlJc w:val="right"/>
+      <w:pPr>
+        <w:ind w:left="4320" w:hanging="480"/>
+      </w:pPr>
+    </w:lvl>
+  </w:abstractNum>
   <w:num w:numId="1" w16cid:durableId="140969975">
-    <w:abstractNumId w:val="1"/>
+    <w:abstractNumId w:val="4"/>
   </w:num>
   <w:num w:numId="2" w16cid:durableId="107167751">
     <w:abstractNumId w:val="0"/>
+  </w:num>
+  <w:num w:numId="3" w16cid:durableId="1189106436">
+    <w:abstractNumId w:val="5"/>
+  </w:num>
+  <w:num w:numId="4" w16cid:durableId="2097625528">
+    <w:abstractNumId w:val="1"/>
+  </w:num>
+  <w:num w:numId="5" w16cid:durableId="602037175">
+    <w:abstractNumId w:val="3"/>
+  </w:num>
+  <w:num w:numId="6" w16cid:durableId="2001076945">
+    <w:abstractNumId w:val="2"/>
   </w:num>
 </w:numbering>
 </file>
@@ -1505,7 +2936,7 @@
   <w:docDefaults>
     <w:rPrDefault>
       <w:rPr>
-        <w:rFonts w:asciiTheme="minorHAnsi" w:eastAsiaTheme="minorHAnsi" w:hAnsiTheme="minorHAnsi" w:cstheme="minorBidi"/>
+        <w:rFonts w:asciiTheme="minorHAnsi" w:eastAsiaTheme="minorEastAsia" w:hAnsiTheme="minorHAnsi" w:cstheme="minorBidi"/>
         <w:kern w:val="2"/>
         <w:sz w:val="22"/>
         <w:szCs w:val="22"/>
@@ -1897,17 +3328,18 @@
     <w:lsdException w:name="Unresolved Mention" w:semiHidden="1" w:unhideWhenUsed="1"/>
     <w:lsdException w:name="Smart Link" w:semiHidden="1" w:unhideWhenUsed="1"/>
   </w:latentStyles>
-  <w:style w:type="paragraph" w:default="1" w:styleId="Normal">
+  <w:style w:type="paragraph" w:default="1" w:styleId="a">
     <w:name w:val="Normal"/>
     <w:qFormat/>
+    <w:rsid w:val="006312BD"/>
   </w:style>
-  <w:style w:type="character" w:default="1" w:styleId="DefaultParagraphFont">
+  <w:style w:type="character" w:default="1" w:styleId="a0">
     <w:name w:val="Default Paragraph Font"/>
     <w:uiPriority w:val="1"/>
     <w:semiHidden/>
     <w:unhideWhenUsed/>
   </w:style>
-  <w:style w:type="table" w:default="1" w:styleId="TableNormal">
+  <w:style w:type="table" w:default="1" w:styleId="a1">
     <w:name w:val="Normal Table"/>
     <w:uiPriority w:val="99"/>
     <w:semiHidden/>
@@ -1922,15 +3354,15 @@
       </w:tblCellMar>
     </w:tblPr>
   </w:style>
-  <w:style w:type="numbering" w:default="1" w:styleId="NoList">
+  <w:style w:type="numbering" w:default="1" w:styleId="a2">
     <w:name w:val="No List"/>
     <w:uiPriority w:val="99"/>
     <w:semiHidden/>
     <w:unhideWhenUsed/>
   </w:style>
-  <w:style w:type="paragraph" w:styleId="ListParagraph">
+  <w:style w:type="paragraph" w:styleId="a3">
     <w:name w:val="List Paragraph"/>
-    <w:basedOn w:val="Normal"/>
+    <w:basedOn w:val="a"/>
     <w:uiPriority w:val="34"/>
     <w:qFormat/>
     <w:rsid w:val="009232FB"/>
@@ -1939,9 +3371,9 @@
       <w:contextualSpacing/>
     </w:pPr>
   </w:style>
-  <w:style w:type="character" w:styleId="Hyperlink">
+  <w:style w:type="character" w:styleId="a4">
     <w:name w:val="Hyperlink"/>
-    <w:basedOn w:val="DefaultParagraphFont"/>
+    <w:basedOn w:val="a0"/>
     <w:uiPriority w:val="99"/>
     <w:unhideWhenUsed/>
     <w:rsid w:val="00704799"/>
@@ -1950,9 +3382,9 @@
       <w:u w:val="single"/>
     </w:rPr>
   </w:style>
-  <w:style w:type="character" w:styleId="UnresolvedMention">
+  <w:style w:type="character" w:styleId="a5">
     <w:name w:val="Unresolved Mention"/>
-    <w:basedOn w:val="DefaultParagraphFont"/>
+    <w:basedOn w:val="a0"/>
     <w:uiPriority w:val="99"/>
     <w:semiHidden/>
     <w:unhideWhenUsed/>

</xml_diff>